<commit_message>
Minor fix to 4a. Add new I2C exercises for chatper 02.
</commit_message>
<xml_diff>
--- a/labmanual/English/WBT101-04a-BLE.docx
+++ b/labmanual/English/WBT101-04a-BLE.docx
@@ -4044,7 +4044,6 @@
         </w:numPr>
       </w:pPr>
       <w:r>
-        <w:lastRenderedPageBreak/>
         <w:t>Notify</w:t>
       </w:r>
       <w:r>
@@ -4162,6 +4161,7 @@
         </w:numPr>
       </w:pPr>
       <w:r>
+        <w:lastRenderedPageBreak/>
         <w:t xml:space="preserve">Extended </w:t>
       </w:r>
       <w:r>
@@ -6470,7 +6470,6 @@
       </w:pPr>
       <w:del w:id="257" w:author="Greg Landry" w:date="2018-05-29T11:49:00Z">
         <w:r>
-          <w:lastRenderedPageBreak/>
           <w:delText>Next</w:delText>
         </w:r>
       </w:del>
@@ -6542,6 +6541,7 @@
       </w:pPr>
       <w:del w:id="261" w:author="Greg Landry" w:date="2018-05-29T11:49:00Z">
         <w:r>
+          <w:lastRenderedPageBreak/>
           <w:delText>Finally</w:delText>
         </w:r>
       </w:del>
@@ -6885,7 +6885,6 @@
         <w:keepLines/>
       </w:pPr>
       <w:r>
-        <w:lastRenderedPageBreak/>
         <w:t xml:space="preserve">Notice that </w:t>
       </w:r>
       <w:del w:id="266" w:author="Greg Landry" w:date="2018-05-29T11:09:00Z">
@@ -6947,6 +6946,7 @@
         <w:keepNext/>
       </w:pPr>
       <w:r>
+        <w:lastRenderedPageBreak/>
         <w:t>Now run the make target.  It will build and program the board.  When the application firmware starts up you see some messages</w:t>
       </w:r>
       <w:ins w:id="267" w:author="Greg Landry" w:date="2018-05-29T11:23:00Z">
@@ -7010,7 +7010,6 @@
         <w:keepNext/>
       </w:pPr>
       <w:r>
-        <w:lastRenderedPageBreak/>
         <w:t>Run CySmart</w:t>
       </w:r>
       <w:ins w:id="269" w:author="Greg Landry" w:date="2018-05-29T11:23:00Z">
@@ -7200,6 +7199,7 @@
     <w:p>
       <w:ins w:id="278" w:author="Greg Landry" w:date="2018-05-29T11:10:00Z">
         <w:r>
+          <w:lastRenderedPageBreak/>
           <w:t xml:space="preserve">On the terminal window, </w:t>
         </w:r>
       </w:ins>
@@ -7259,7 +7259,6 @@
     </w:p>
     <w:p>
       <w:r>
-        <w:lastRenderedPageBreak/>
         <w:t>Back in CySmart</w:t>
       </w:r>
       <w:ins w:id="280" w:author="Greg Landry" w:date="2018-05-29T11:25:00Z">
@@ -8659,13 +8658,7 @@
       </w:pPr>
       <w:ins w:id="428" w:author="Greg Landry" w:date="2018-05-30T12:15:00Z">
         <w:r>
-          <w:t>WICED Bluetooth designer creates a function called &lt;appname&gt;_</w:t>
-        </w:r>
-        <w:r>
-          <w:t>server_callback</w:t>
-        </w:r>
-        <w:r>
-          <w:t xml:space="preserve"> to handle </w:t>
+          <w:t xml:space="preserve">WICED Bluetooth designer creates a function called &lt;appname&gt;_server_callback to handle </w:t>
         </w:r>
       </w:ins>
       <w:ins w:id="429" w:author="Greg Landry" w:date="2018-05-30T12:16:00Z">
@@ -8680,16 +8673,7 @@
       </w:ins>
       <w:ins w:id="431" w:author="Greg Landry" w:date="2018-05-30T12:17:00Z">
         <w:r>
-          <w:t xml:space="preserve"> </w:t>
-        </w:r>
-        <w:r>
-          <w:t xml:space="preserve">This function is called by the &lt;appname&gt;_event_handler function for </w:t>
-        </w:r>
-        <w:r>
-          <w:t>attribute request</w:t>
-        </w:r>
-        <w:r>
-          <w:t xml:space="preserve"> events.</w:t>
+          <w:t xml:space="preserve"> This function is called by the &lt;appname&gt;_event_handler function for attribute request events.</w:t>
         </w:r>
       </w:ins>
     </w:p>
@@ -9176,30 +9160,33 @@
     </w:p>
     <w:p>
       <w:r>
+        <w:t xml:space="preserve">The </w:t>
+      </w:r>
+      <w:ins w:id="492" w:author="Greg Landry" w:date="2018-05-29T11:54:00Z">
+        <w:r>
+          <w:t>&lt;appname&gt;</w:t>
+        </w:r>
+      </w:ins>
+      <w:r>
+        <w:t xml:space="preserve">_management_callback </w:t>
+      </w:r>
+      <w:ins w:id="493" w:author="Greg Landry" w:date="2018-05-29T11:59:00Z">
+        <w:r>
+          <w:t xml:space="preserve">case for </w:t>
+        </w:r>
+        <w:r>
+          <w:t>BTM_BLE_ADVERT_STATE_CHANGED_EVT</w:t>
+        </w:r>
+        <w:r>
+          <w:t xml:space="preserve"> </w:t>
+        </w:r>
+      </w:ins>
+      <w:r>
+        <w:t xml:space="preserve">looks at the event parameter to determine if it is a start or ending of advertising.  In the Bluetooth Designer </w:t>
+      </w:r>
+      <w:r>
         <w:lastRenderedPageBreak/>
-        <w:t xml:space="preserve">The </w:t>
-      </w:r>
-      <w:ins w:id="492" w:author="Greg Landry" w:date="2018-05-29T11:54:00Z">
-        <w:r>
-          <w:t>&lt;appname&gt;</w:t>
-        </w:r>
-      </w:ins>
-      <w:r>
-        <w:t xml:space="preserve">_management_callback </w:t>
-      </w:r>
-      <w:ins w:id="493" w:author="Greg Landry" w:date="2018-05-29T11:59:00Z">
-        <w:r>
-          <w:t xml:space="preserve">case for </w:t>
-        </w:r>
-        <w:r>
-          <w:t>BTM_BLE_ADVERT_STATE_CHANGED_EVT</w:t>
-        </w:r>
-        <w:r>
-          <w:t xml:space="preserve"> </w:t>
-        </w:r>
-      </w:ins>
-      <w:r>
-        <w:t xml:space="preserve">looks at the event parameter to determine if it is a start or ending of advertising.  In the Bluetooth Designer generated </w:t>
+        <w:t xml:space="preserve">generated </w:t>
       </w:r>
       <w:r>
         <w:t>code,</w:t>
@@ -9730,7 +9717,6 @@
       </w:pPr>
       <w:del w:id="542" w:author="Greg Landry" w:date="2018-05-29T12:39:00Z">
         <w:r>
-          <w:lastRenderedPageBreak/>
           <w:delText xml:space="preserve">The </w:delText>
         </w:r>
       </w:del>
@@ -9804,6 +9790,7 @@
     </w:p>
     <w:p>
       <w:r>
+        <w:lastRenderedPageBreak/>
         <w:t xml:space="preserve">If something bad has happened in the </w:t>
       </w:r>
       <w:ins w:id="553" w:author="Greg Landry" w:date="2018-05-29T12:29:00Z">
@@ -10080,10 +10067,7 @@
         <w:t xml:space="preserve"> </w:t>
       </w:r>
       <w:r>
-        <w:t>server_callback</w:t>
-      </w:r>
-      <w:r>
-        <w:t xml:space="preserve"> </w:t>
+        <w:t xml:space="preserve">server_callback </w:t>
       </w:r>
       <w:r>
         <w:t xml:space="preserve">looks at the event parameter and determines that it is a </w:t>
@@ -10249,7 +10233,6 @@
         </w:rPr>
       </w:pPr>
       <w:r>
-        <w:lastRenderedPageBreak/>
         <w:t xml:space="preserve">The </w:t>
       </w:r>
       <w:ins w:id="595" w:author="Greg Landry" w:date="2018-05-29T12:30:00Z">
@@ -10343,13 +10326,7 @@
         </w:r>
       </w:ins>
       <w:r>
-        <w:t>_</w:t>
-      </w:r>
-      <w:r>
-        <w:t>write</w:t>
-      </w:r>
-      <w:r>
-        <w:t>_handler</w:t>
+        <w:t>_write_handler</w:t>
       </w:r>
     </w:p>
     <w:p>
@@ -10359,33 +10336,52 @@
           <w:ilvl w:val="3"/>
           <w:numId w:val="27"/>
         </w:numPr>
-      </w:pPr>
-      <w:ins w:id="602" w:author="Greg Landry" w:date="2018-05-29T12:42:00Z">
+        <w:rPr>
+          <w:del w:id="602" w:author="Greg Landry" w:date="2018-05-30T14:28:00Z"/>
+        </w:rPr>
+      </w:pPr>
+      <w:ins w:id="603" w:author="Greg Landry" w:date="2018-05-29T12:42:00Z">
         <w:r>
           <w:t>&lt;appname&gt;_</w:t>
         </w:r>
       </w:ins>
       <w:r>
-        <w:t>set</w:t>
-      </w:r>
-      <w:r>
-        <w:t>_value</w:t>
-      </w:r>
-    </w:p>
-    <w:p>
-      <w:pPr>
-        <w:rPr>
-          <w:ins w:id="603" w:author="Greg Landry" w:date="2018-05-29T12:44:00Z"/>
+        <w:t>set_value</w:t>
+      </w:r>
+    </w:p>
+    <w:p>
+      <w:pPr>
+        <w:pStyle w:val="ListParagraph"/>
+        <w:numPr>
+          <w:ilvl w:val="3"/>
+          <w:numId w:val="27"/>
+        </w:numPr>
+        <w:rPr>
+          <w:ins w:id="604" w:author="Greg Landry" w:date="2018-05-29T12:44:00Z"/>
           <w:rFonts w:eastAsia="Times New Roman"/>
           <w:b/>
           <w:bCs/>
           <w:color w:val="1F4E79" w:themeColor="accent1" w:themeShade="80"/>
           <w:sz w:val="28"/>
           <w:szCs w:val="28"/>
-        </w:rPr>
-      </w:pPr>
-      <w:bookmarkStart w:id="604" w:name="_Toc515352457"/>
-      <w:ins w:id="605" w:author="Greg Landry" w:date="2018-05-29T12:44:00Z">
+          <w:rPrChange w:id="605" w:author="Greg Landry" w:date="2018-05-30T14:28:00Z">
+            <w:rPr>
+              <w:ins w:id="606" w:author="Greg Landry" w:date="2018-05-29T12:44:00Z"/>
+              <w:rFonts w:eastAsia="Times New Roman"/>
+              <w:b/>
+              <w:bCs/>
+              <w:color w:val="1F4E79" w:themeColor="accent1" w:themeShade="80"/>
+              <w:sz w:val="28"/>
+              <w:szCs w:val="28"/>
+            </w:rPr>
+          </w:rPrChange>
+        </w:rPr>
+        <w:pPrChange w:id="607" w:author="Greg Landry" w:date="2018-05-30T14:28:00Z">
+          <w:pPr/>
+        </w:pPrChange>
+      </w:pPr>
+      <w:bookmarkStart w:id="608" w:name="_Toc515352457"/>
+      <w:ins w:id="609" w:author="Greg Landry" w:date="2018-05-29T12:44:00Z">
         <w:r>
           <w:br w:type="page"/>
         </w:r>
@@ -10399,15 +10395,15 @@
         <w:lastRenderedPageBreak/>
         <w:t>WICED GATT Database Implementation</w:t>
       </w:r>
-      <w:bookmarkEnd w:id="604"/>
-    </w:p>
-    <w:p>
-      <w:pPr>
-        <w:rPr>
-          <w:ins w:id="606" w:author="Greg Landry" w:date="2018-05-29T12:48:00Z"/>
-        </w:rPr>
-      </w:pPr>
-      <w:del w:id="607" w:author="Greg Landry" w:date="2018-05-29T12:45:00Z">
+      <w:bookmarkEnd w:id="608"/>
+    </w:p>
+    <w:p>
+      <w:pPr>
+        <w:rPr>
+          <w:ins w:id="610" w:author="Greg Landry" w:date="2018-05-29T12:48:00Z"/>
+        </w:rPr>
+      </w:pPr>
+      <w:del w:id="611" w:author="Greg Landry" w:date="2018-05-29T12:45:00Z">
         <w:r>
           <w:delText xml:space="preserve">The </w:delText>
         </w:r>
@@ -10424,7 +10420,7 @@
       <w:r>
         <w:t>point.</w:t>
       </w:r>
-      <w:ins w:id="608" w:author="Greg Landry" w:date="2018-05-29T12:48:00Z">
+      <w:ins w:id="612" w:author="Greg Landry" w:date="2018-05-29T12:48:00Z">
         <w:r>
           <w:t xml:space="preserve"> The database is </w:t>
         </w:r>
@@ -10435,17 +10431,17 @@
           <w:t>&lt;appname&gt;_db.h</w:t>
         </w:r>
       </w:ins>
-      <w:ins w:id="609" w:author="Greg Landry" w:date="2018-05-29T12:51:00Z">
+      <w:ins w:id="613" w:author="Greg Landry" w:date="2018-05-29T12:51:00Z">
         <w:r>
           <w:t xml:space="preserve">, and </w:t>
         </w:r>
       </w:ins>
-      <w:del w:id="610" w:author="Greg Landry" w:date="2018-05-29T12:48:00Z">
+      <w:del w:id="614" w:author="Greg Landry" w:date="2018-05-29T12:48:00Z">
         <w:r>
           <w:delText xml:space="preserve">  </w:delText>
         </w:r>
       </w:del>
-      <w:ins w:id="611" w:author="Greg Landry" w:date="2018-05-29T12:49:00Z">
+      <w:ins w:id="615" w:author="Greg Landry" w:date="2018-05-29T12:49:00Z">
         <w:r>
           <w:t>&lt;appname&gt;.c.</w:t>
         </w:r>
@@ -10455,7 +10451,7 @@
       <w:r>
         <w:t>The implementation is generic and will work for most situations</w:t>
       </w:r>
-      <w:ins w:id="612" w:author="Greg Landry" w:date="2018-05-29T12:45:00Z">
+      <w:ins w:id="616" w:author="Greg Landry" w:date="2018-05-29T12:45:00Z">
         <w:r>
           <w:t>,</w:t>
         </w:r>
@@ -10463,7 +10459,7 @@
       <w:r>
         <w:t xml:space="preserve"> however</w:t>
       </w:r>
-      <w:del w:id="613" w:author="Greg Landry" w:date="2018-05-29T12:45:00Z">
+      <w:del w:id="617" w:author="Greg Landry" w:date="2018-05-29T12:45:00Z">
         <w:r>
           <w:delText>,</w:delText>
         </w:r>
@@ -10471,7 +10467,7 @@
       <w:r>
         <w:t xml:space="preserve"> you can make changes to handle custom situations.  When you start the </w:t>
       </w:r>
-      <w:del w:id="614" w:author="Greg Landry" w:date="2018-05-30T11:53:00Z">
+      <w:del w:id="618" w:author="Greg Landry" w:date="2018-05-30T11:53:00Z">
         <w:r>
           <w:delText xml:space="preserve">WICED BT </w:delText>
         </w:r>
@@ -10479,7 +10475,7 @@
       <w:r>
         <w:t xml:space="preserve">Stack by calling wiced_bt_stack_init one of the parameters is a pointer to the GATT DB, meaning that the </w:t>
       </w:r>
-      <w:del w:id="615" w:author="Greg Landry" w:date="2018-05-30T11:53:00Z">
+      <w:del w:id="619" w:author="Greg Landry" w:date="2018-05-30T11:53:00Z">
         <w:r>
           <w:delText xml:space="preserve">WICED BT </w:delText>
         </w:r>
@@ -10492,7 +10488,7 @@
       <w:r>
         <w:t xml:space="preserve">The GATT DB is used by both the </w:t>
       </w:r>
-      <w:del w:id="616" w:author="Greg Landry" w:date="2018-05-30T11:53:00Z">
+      <w:del w:id="620" w:author="Greg Landry" w:date="2018-05-30T11:53:00Z">
         <w:r>
           <w:delText xml:space="preserve">WICED Bluetooth </w:delText>
         </w:r>
@@ -10500,7 +10496,7 @@
       <w:r>
         <w:t xml:space="preserve">Stack and by your Application firmware.  The </w:t>
       </w:r>
-      <w:del w:id="617" w:author="Greg Landry" w:date="2018-05-30T11:53:00Z">
+      <w:del w:id="621" w:author="Greg Landry" w:date="2018-05-30T11:53:00Z">
         <w:r>
           <w:delText xml:space="preserve">WICED Bluetooth </w:delText>
         </w:r>
@@ -10511,7 +10507,7 @@
       <w:r>
         <w:t xml:space="preserve">process some of the Bluetooth Events.  Mainly the </w:t>
       </w:r>
-      <w:del w:id="618" w:author="Greg Landry" w:date="2018-05-30T11:54:00Z">
+      <w:del w:id="622" w:author="Greg Landry" w:date="2018-05-30T11:54:00Z">
         <w:r>
           <w:delText xml:space="preserve">WICED BT </w:delText>
         </w:r>
@@ -10521,17 +10517,17 @@
       </w:r>
     </w:p>
     <w:p>
-      <w:del w:id="619" w:author="Greg Landry" w:date="2018-05-29T12:46:00Z">
+      <w:del w:id="623" w:author="Greg Landry" w:date="2018-05-29T12:46:00Z">
         <w:r>
           <w:delText xml:space="preserve">And </w:delText>
         </w:r>
       </w:del>
-      <w:ins w:id="620" w:author="Greg Landry" w:date="2018-05-29T12:46:00Z">
+      <w:ins w:id="624" w:author="Greg Landry" w:date="2018-05-29T12:46:00Z">
         <w:r>
           <w:t>Y</w:t>
         </w:r>
       </w:ins>
-      <w:del w:id="621" w:author="Greg Landry" w:date="2018-05-29T12:46:00Z">
+      <w:del w:id="625" w:author="Greg Landry" w:date="2018-05-29T12:46:00Z">
         <w:r>
           <w:delText>y</w:delText>
         </w:r>
@@ -10565,7 +10561,7 @@
       <w:r>
         <w:t>omposed logically of four parts</w:t>
       </w:r>
-      <w:ins w:id="622" w:author="Greg Landry" w:date="2018-05-29T12:46:00Z">
+      <w:ins w:id="626" w:author="Greg Landry" w:date="2018-05-29T12:46:00Z">
         <w:r>
           <w:t>:</w:t>
         </w:r>
@@ -10579,7 +10575,7 @@
           <w:numId w:val="11"/>
         </w:numPr>
         <w:rPr>
-          <w:ins w:id="623" w:author="Greg Landry" w:date="2018-05-30T12:21:00Z"/>
+          <w:ins w:id="627" w:author="Greg Landry" w:date="2018-05-30T12:21:00Z"/>
         </w:rPr>
       </w:pPr>
       <w:r>
@@ -10594,12 +10590,12 @@
       <w:r>
         <w:t xml:space="preserve">of uint8_t bytes that holds the </w:t>
       </w:r>
-      <w:ins w:id="624" w:author="Greg Landry" w:date="2018-05-29T12:47:00Z">
+      <w:ins w:id="628" w:author="Greg Landry" w:date="2018-05-29T12:47:00Z">
         <w:r>
           <w:t>H</w:t>
         </w:r>
       </w:ins>
-      <w:del w:id="625" w:author="Greg Landry" w:date="2018-05-29T12:47:00Z">
+      <w:del w:id="629" w:author="Greg Landry" w:date="2018-05-29T12:47:00Z">
         <w:r>
           <w:delText>h</w:delText>
         </w:r>
@@ -10607,12 +10603,12 @@
       <w:r>
         <w:t>andles, Types and Permissions</w:t>
       </w:r>
-      <w:ins w:id="626" w:author="Greg Landry" w:date="2018-05-29T12:52:00Z">
+      <w:ins w:id="630" w:author="Greg Landry" w:date="2018-05-29T12:52:00Z">
         <w:r>
           <w:t>.</w:t>
         </w:r>
       </w:ins>
-      <w:ins w:id="627" w:author="Greg Landry" w:date="2018-05-30T12:21:00Z">
+      <w:ins w:id="631" w:author="Greg Landry" w:date="2018-05-30T12:21:00Z">
         <w:r>
           <w:t xml:space="preserve"> </w:t>
         </w:r>
@@ -10626,12 +10622,12 @@
           <w:numId w:val="11"/>
         </w:numPr>
       </w:pPr>
-      <w:del w:id="628" w:author="Greg Landry" w:date="2018-05-29T12:52:00Z">
+      <w:del w:id="632" w:author="Greg Landry" w:date="2018-05-29T12:52:00Z">
         <w:r>
           <w:delText>.</w:delText>
         </w:r>
       </w:del>
-      <w:ins w:id="629" w:author="Greg Landry" w:date="2018-05-29T12:52:00Z">
+      <w:ins w:id="633" w:author="Greg Landry" w:date="2018-05-29T12:52:00Z">
         <w:r>
           <w:t>In &lt;appname&gt;_db.c</w:t>
         </w:r>
@@ -10645,7 +10641,7 @@
           <w:numId w:val="11"/>
         </w:numPr>
         <w:rPr>
-          <w:ins w:id="630" w:author="Greg Landry" w:date="2018-05-30T12:21:00Z"/>
+          <w:ins w:id="634" w:author="Greg Landry" w:date="2018-05-30T12:21:00Z"/>
         </w:rPr>
       </w:pPr>
       <w:r>
@@ -10666,12 +10662,12 @@
       <w:r>
         <w:t xml:space="preserve">, </w:t>
       </w:r>
-      <w:del w:id="631" w:author="Greg Landry" w:date="2018-05-29T12:47:00Z">
+      <w:del w:id="635" w:author="Greg Landry" w:date="2018-05-29T12:47:00Z">
         <w:r>
           <w:delText xml:space="preserve">A </w:delText>
         </w:r>
       </w:del>
-      <w:ins w:id="632" w:author="Greg Landry" w:date="2018-05-29T12:47:00Z">
+      <w:ins w:id="636" w:author="Greg Landry" w:date="2018-05-29T12:47:00Z">
         <w:r>
           <w:t xml:space="preserve">a </w:t>
         </w:r>
@@ -10682,7 +10678,7 @@
       <w:r>
         <w:t>ength and a Pointer to the actual Value</w:t>
       </w:r>
-      <w:ins w:id="633" w:author="Greg Landry" w:date="2018-05-30T12:21:00Z">
+      <w:ins w:id="637" w:author="Greg Landry" w:date="2018-05-30T12:21:00Z">
         <w:r>
           <w:t>.</w:t>
         </w:r>
@@ -10696,7 +10692,7 @@
           <w:numId w:val="11"/>
         </w:numPr>
       </w:pPr>
-      <w:ins w:id="634" w:author="Greg Landry" w:date="2018-05-29T12:52:00Z">
+      <w:ins w:id="638" w:author="Greg Landry" w:date="2018-05-29T12:52:00Z">
         <w:r>
           <w:t xml:space="preserve"> I</w:t>
         </w:r>
@@ -10704,12 +10700,12 @@
           <w:t xml:space="preserve">n </w:t>
         </w:r>
       </w:ins>
-      <w:ins w:id="635" w:author="Greg Landry" w:date="2018-05-29T12:53:00Z">
+      <w:ins w:id="639" w:author="Greg Landry" w:date="2018-05-29T12:53:00Z">
         <w:r>
           <w:t xml:space="preserve">&lt;appname&gt;_db.h and </w:t>
         </w:r>
       </w:ins>
-      <w:ins w:id="636" w:author="Greg Landry" w:date="2018-05-29T12:52:00Z">
+      <w:ins w:id="640" w:author="Greg Landry" w:date="2018-05-29T12:52:00Z">
         <w:r>
           <w:t>&lt;appname&gt;.c</w:t>
         </w:r>
@@ -10723,23 +10719,23 @@
           <w:numId w:val="11"/>
         </w:numPr>
         <w:rPr>
-          <w:ins w:id="637" w:author="Greg Landry" w:date="2018-05-29T12:47:00Z"/>
+          <w:ins w:id="641" w:author="Greg Landry" w:date="2018-05-29T12:47:00Z"/>
         </w:rPr>
       </w:pPr>
       <w:r>
         <w:t xml:space="preserve">The </w:t>
       </w:r>
-      <w:del w:id="638" w:author="Greg Landry" w:date="2018-05-29T12:47:00Z">
+      <w:del w:id="642" w:author="Greg Landry" w:date="2018-05-29T12:47:00Z">
         <w:r>
           <w:delText xml:space="preserve">Actual </w:delText>
         </w:r>
       </w:del>
-      <w:ins w:id="639" w:author="Greg Landry" w:date="2018-05-29T12:47:00Z">
+      <w:ins w:id="643" w:author="Greg Landry" w:date="2018-05-29T12:47:00Z">
         <w:r>
           <w:t>V</w:t>
         </w:r>
       </w:ins>
-      <w:del w:id="640" w:author="Greg Landry" w:date="2018-05-29T12:47:00Z">
+      <w:del w:id="644" w:author="Greg Landry" w:date="2018-05-29T12:47:00Z">
         <w:r>
           <w:delText>v</w:delText>
         </w:r>
@@ -10750,7 +10746,7 @@
       <w:r>
         <w:t xml:space="preserve"> as arrays of unint8_t bytes</w:t>
       </w:r>
-      <w:ins w:id="641" w:author="Greg Landry" w:date="2018-05-29T12:47:00Z">
+      <w:ins w:id="645" w:author="Greg Landry" w:date="2018-05-29T12:47:00Z">
         <w:r>
           <w:t>.</w:t>
         </w:r>
@@ -10764,7 +10760,7 @@
           <w:numId w:val="11"/>
         </w:numPr>
       </w:pPr>
-      <w:ins w:id="642" w:author="Greg Landry" w:date="2018-05-29T12:53:00Z">
+      <w:ins w:id="646" w:author="Greg Landry" w:date="2018-05-29T12:53:00Z">
         <w:r>
           <w:t>I</w:t>
         </w:r>
@@ -10781,7 +10777,7 @@
           <w:numId w:val="11"/>
         </w:numPr>
         <w:rPr>
-          <w:ins w:id="643" w:author="Greg Landry" w:date="2018-05-30T12:22:00Z"/>
+          <w:ins w:id="647" w:author="Greg Landry" w:date="2018-05-30T12:22:00Z"/>
         </w:rPr>
       </w:pPr>
       <w:r>
@@ -10805,7 +10801,7 @@
           <w:numId w:val="11"/>
         </w:numPr>
       </w:pPr>
-      <w:ins w:id="644" w:author="Greg Landry" w:date="2018-05-29T12:53:00Z">
+      <w:ins w:id="648" w:author="Greg Landry" w:date="2018-05-29T12:53:00Z">
         <w:r>
           <w:t xml:space="preserve"> In &lt;appname&gt;.c</w:t>
         </w:r>
@@ -10815,14 +10811,14 @@
       <w:pPr>
         <w:pStyle w:val="Heading2"/>
       </w:pPr>
-      <w:bookmarkStart w:id="645" w:name="_Toc515352458"/>
+      <w:bookmarkStart w:id="649" w:name="_Toc515352458"/>
       <w:r>
         <w:t>g</w:t>
       </w:r>
       <w:r>
         <w:t>att_database[]</w:t>
       </w:r>
-      <w:bookmarkEnd w:id="645"/>
+      <w:bookmarkEnd w:id="649"/>
     </w:p>
     <w:p>
       <w:r>
@@ -10834,12 +10830,12 @@
       <w:r>
         <w:t xml:space="preserve"> a set of </w:t>
       </w:r>
-      <w:ins w:id="646" w:author="Greg Landry" w:date="2018-05-29T12:55:00Z">
+      <w:ins w:id="650" w:author="Greg Landry" w:date="2018-05-29T12:55:00Z">
         <w:r>
           <w:t>C</w:t>
         </w:r>
       </w:ins>
-      <w:del w:id="647" w:author="Greg Landry" w:date="2018-05-29T12:55:00Z">
+      <w:del w:id="651" w:author="Greg Landry" w:date="2018-05-29T12:55:00Z">
         <w:r>
           <w:delText>c</w:delText>
         </w:r>
@@ -10862,7 +10858,7 @@
       <w:r>
         <w:t xml:space="preserve"> macros that </w:t>
       </w:r>
-      <w:ins w:id="648" w:author="Greg Landry" w:date="2018-05-29T12:55:00Z">
+      <w:ins w:id="652" w:author="Greg Landry" w:date="2018-05-29T12:55:00Z">
         <w:r>
           <w:t>"</w:t>
         </w:r>
@@ -10870,7 +10866,7 @@
       <w:r>
         <w:t>do the right thing</w:t>
       </w:r>
-      <w:ins w:id="649" w:author="Greg Landry" w:date="2018-05-29T12:55:00Z">
+      <w:ins w:id="653" w:author="Greg Landry" w:date="2018-05-29T12:55:00Z">
         <w:r>
           <w:t>"</w:t>
         </w:r>
@@ -10968,34 +10964,34 @@
     </w:p>
     <w:p>
       <w:r>
+        <w:t xml:space="preserve">The handle parameter is just the actual Attribute Handle, a 16-bit number.  </w:t>
+      </w:r>
+      <w:del w:id="654" w:author="Greg Landry" w:date="2018-05-29T12:56:00Z">
+        <w:r>
+          <w:delText xml:space="preserve">The </w:delText>
+        </w:r>
+      </w:del>
+      <w:r>
+        <w:t xml:space="preserve">WICED Bluetooth Designer will automatically create Handles for you that will end up in the </w:t>
+      </w:r>
+      <w:ins w:id="655" w:author="Greg Landry" w:date="2018-05-29T12:56:00Z">
+        <w:r>
+          <w:t>&lt;appname&gt;</w:t>
+        </w:r>
+      </w:ins>
+      <w:r>
+        <w:t>_db.h file.</w:t>
+      </w:r>
+      <w:r>
+        <w:t xml:space="preserve">  For example:</w:t>
+      </w:r>
+    </w:p>
+    <w:p>
+      <w:r>
+        <w:rPr>
+          <w:noProof/>
+        </w:rPr>
         <w:lastRenderedPageBreak/>
-        <w:t xml:space="preserve">The handle parameter is just the actual Attribute Handle, a 16-bit number.  </w:t>
-      </w:r>
-      <w:del w:id="650" w:author="Greg Landry" w:date="2018-05-29T12:56:00Z">
-        <w:r>
-          <w:delText xml:space="preserve">The </w:delText>
-        </w:r>
-      </w:del>
-      <w:r>
-        <w:t xml:space="preserve">WICED Bluetooth Designer will automatically create Handles for you that will end up in the </w:t>
-      </w:r>
-      <w:ins w:id="651" w:author="Greg Landry" w:date="2018-05-29T12:56:00Z">
-        <w:r>
-          <w:t>&lt;appname&gt;</w:t>
-        </w:r>
-      </w:ins>
-      <w:r>
-        <w:t>_db.h file.</w:t>
-      </w:r>
-      <w:r>
-        <w:t xml:space="preserve">  For example:</w:t>
-      </w:r>
-    </w:p>
-    <w:p>
-      <w:r>
-        <w:rPr>
-          <w:noProof/>
-        </w:rPr>
         <w:drawing>
           <wp:inline distT="0" distB="0" distL="0" distR="0" wp14:anchorId="0A55558C" wp14:editId="06BF9290">
             <wp:extent cx="5727700" cy="1041400"/>
@@ -11037,7 +11033,7 @@
       <w:r>
         <w:t xml:space="preserve">The Service parameter is the UUID of the service, just an array of bytes.  </w:t>
       </w:r>
-      <w:del w:id="652" w:author="Greg Landry" w:date="2018-05-29T12:56:00Z">
+      <w:del w:id="656" w:author="Greg Landry" w:date="2018-05-29T12:56:00Z">
         <w:r>
           <w:delText xml:space="preserve">The </w:delText>
         </w:r>
@@ -11093,7 +11089,7 @@
       <w:r>
         <w:t>In addition, there are a bunch of predefined UUIDs in wiced_bt_uuid.h</w:t>
       </w:r>
-      <w:ins w:id="653" w:author="Greg Landry" w:date="2018-05-29T12:56:00Z">
+      <w:ins w:id="657" w:author="Greg Landry" w:date="2018-05-29T12:56:00Z">
         <w:r>
           <w:t>.</w:t>
         </w:r>
@@ -11109,22 +11105,22 @@
       <w:r>
         <w:t xml:space="preserve"> use the following </w:t>
       </w:r>
-      <w:ins w:id="654" w:author="Greg Landry" w:date="2018-05-29T12:56:00Z">
+      <w:ins w:id="658" w:author="Greg Landry" w:date="2018-05-29T12:56:00Z">
         <w:r>
           <w:t>C</w:t>
         </w:r>
       </w:ins>
-      <w:del w:id="655" w:author="Greg Landry" w:date="2018-05-29T12:56:00Z">
+      <w:del w:id="659" w:author="Greg Landry" w:date="2018-05-29T12:56:00Z">
         <w:r>
           <w:delText>c</w:delText>
         </w:r>
       </w:del>
-      <w:ins w:id="656" w:author="Greg Landry" w:date="2018-05-29T12:56:00Z">
+      <w:ins w:id="660" w:author="Greg Landry" w:date="2018-05-29T12:56:00Z">
         <w:r>
           <w:t>-</w:t>
         </w:r>
       </w:ins>
-      <w:del w:id="657" w:author="Greg Landry" w:date="2018-05-29T12:56:00Z">
+      <w:del w:id="661" w:author="Greg Landry" w:date="2018-05-29T12:56:00Z">
         <w:r>
           <w:delText xml:space="preserve"> </w:delText>
         </w:r>
@@ -11135,7 +11131,7 @@
       <w:r>
         <w:t xml:space="preserve"> macros which are defined in wiced_bt_gatt.h</w:t>
       </w:r>
-      <w:ins w:id="658" w:author="Greg Landry" w:date="2018-05-29T12:56:00Z">
+      <w:ins w:id="662" w:author="Greg Landry" w:date="2018-05-29T12:56:00Z">
         <w:r>
           <w:t>:</w:t>
         </w:r>
@@ -11205,12 +11201,12 @@
       <w:r>
         <w:t>As before the handle parameter is just the 16-bit number</w:t>
       </w:r>
-      <w:del w:id="659" w:author="Greg Landry" w:date="2018-05-29T12:57:00Z">
+      <w:del w:id="663" w:author="Greg Landry" w:date="2018-05-29T12:57:00Z">
         <w:r>
           <w:delText>.  And as before the</w:delText>
         </w:r>
       </w:del>
-      <w:ins w:id="660" w:author="Greg Landry" w:date="2018-05-29T12:57:00Z">
+      <w:ins w:id="664" w:author="Greg Landry" w:date="2018-05-29T12:57:00Z">
         <w:r>
           <w:t xml:space="preserve"> that</w:t>
         </w:r>
@@ -11218,7 +11214,7 @@
       <w:r>
         <w:t xml:space="preserve"> WICED Bluetooth Designer creates </w:t>
       </w:r>
-      <w:del w:id="661" w:author="Greg Landry" w:date="2018-05-29T12:57:00Z">
+      <w:del w:id="665" w:author="Greg Landry" w:date="2018-05-29T12:57:00Z">
         <w:r>
           <w:delText xml:space="preserve">handles </w:delText>
         </w:r>
@@ -11273,17 +11269,17 @@
       <w:r>
         <w:t xml:space="preserve">The handle_value parameter is the </w:t>
       </w:r>
-      <w:del w:id="662" w:author="Greg Landry" w:date="2018-05-29T12:58:00Z">
+      <w:del w:id="666" w:author="Greg Landry" w:date="2018-05-29T12:58:00Z">
         <w:r>
           <w:delText xml:space="preserve">Attribute </w:delText>
         </w:r>
       </w:del>
-      <w:ins w:id="663" w:author="Greg Landry" w:date="2018-05-29T12:58:00Z">
+      <w:ins w:id="667" w:author="Greg Landry" w:date="2018-05-29T12:58:00Z">
         <w:r>
           <w:t>H</w:t>
         </w:r>
       </w:ins>
-      <w:del w:id="664" w:author="Greg Landry" w:date="2018-05-29T12:58:00Z">
+      <w:del w:id="668" w:author="Greg Landry" w:date="2018-05-29T12:58:00Z">
         <w:r>
           <w:delText>h</w:delText>
         </w:r>
@@ -11291,7 +11287,7 @@
       <w:r>
         <w:t xml:space="preserve">andle of the </w:t>
       </w:r>
-      <w:del w:id="665" w:author="Greg Landry" w:date="2018-05-29T12:58:00Z">
+      <w:del w:id="669" w:author="Greg Landry" w:date="2018-05-29T12:58:00Z">
         <w:r>
           <w:delText>value Characteristic</w:delText>
         </w:r>
@@ -11299,7 +11295,7 @@
       <w:r>
         <w:t xml:space="preserve"> Attribute</w:t>
       </w:r>
-      <w:ins w:id="666" w:author="Greg Landry" w:date="2018-05-29T12:58:00Z">
+      <w:ins w:id="670" w:author="Greg Landry" w:date="2018-05-29T12:58:00Z">
         <w:r>
           <w:t xml:space="preserve"> that will hold the Characteristic's Value</w:t>
         </w:r>
@@ -11315,17 +11311,17 @@
       <w:r>
         <w:t xml:space="preserve">  WICED BT Designer will create #defines for the UUIDs</w:t>
       </w:r>
-      <w:ins w:id="667" w:author="Greg Landry" w:date="2018-05-29T12:58:00Z">
+      <w:ins w:id="671" w:author="Greg Landry" w:date="2018-05-29T12:58:00Z">
         <w:r>
           <w:t xml:space="preserve"> in the file &lt;appname&gt;_db.h</w:t>
         </w:r>
       </w:ins>
-      <w:ins w:id="668" w:author="Greg Landry" w:date="2018-05-29T12:59:00Z">
+      <w:ins w:id="672" w:author="Greg Landry" w:date="2018-05-29T12:59:00Z">
         <w:r>
           <w:t>.</w:t>
         </w:r>
       </w:ins>
-      <w:del w:id="669" w:author="Greg Landry" w:date="2018-05-29T12:58:00Z">
+      <w:del w:id="673" w:author="Greg Landry" w:date="2018-05-29T12:58:00Z">
         <w:r>
           <w:delText>.</w:delText>
         </w:r>
@@ -11335,12 +11331,12 @@
       <w:r>
         <w:t xml:space="preserve">Properties is a bit mask which sets the properties (i.e. </w:t>
       </w:r>
-      <w:ins w:id="670" w:author="Greg Landry" w:date="2018-05-29T12:59:00Z">
+      <w:ins w:id="674" w:author="Greg Landry" w:date="2018-05-29T12:59:00Z">
         <w:r>
           <w:t>R</w:t>
         </w:r>
       </w:ins>
-      <w:del w:id="671" w:author="Greg Landry" w:date="2018-05-29T12:59:00Z">
+      <w:del w:id="675" w:author="Greg Landry" w:date="2018-05-29T12:59:00Z">
         <w:r>
           <w:delText>r</w:delText>
         </w:r>
@@ -11348,7 +11344,7 @@
       <w:r>
         <w:t>ead</w:t>
       </w:r>
-      <w:ins w:id="672" w:author="Greg Landry" w:date="2018-05-29T12:59:00Z">
+      <w:ins w:id="676" w:author="Greg Landry" w:date="2018-05-29T12:59:00Z">
         <w:r>
           <w:t>,</w:t>
         </w:r>
@@ -11356,12 +11352,12 @@
       <w:r>
         <w:t xml:space="preserve"> </w:t>
       </w:r>
-      <w:ins w:id="673" w:author="Greg Landry" w:date="2018-05-29T12:59:00Z">
+      <w:ins w:id="677" w:author="Greg Landry" w:date="2018-05-29T12:59:00Z">
         <w:r>
           <w:t>W</w:t>
         </w:r>
       </w:ins>
-      <w:del w:id="674" w:author="Greg Landry" w:date="2018-05-29T12:59:00Z">
+      <w:del w:id="678" w:author="Greg Landry" w:date="2018-05-29T12:59:00Z">
         <w:r>
           <w:delText>w</w:delText>
         </w:r>
@@ -11369,7 +11365,7 @@
       <w:r>
         <w:t>rite etc.)  The bit mask is defined in wiced_bt_gatt.h</w:t>
       </w:r>
-      <w:ins w:id="675" w:author="Greg Landry" w:date="2018-05-29T12:59:00Z">
+      <w:ins w:id="679" w:author="Greg Landry" w:date="2018-05-29T12:59:00Z">
         <w:r>
           <w:t>.</w:t>
         </w:r>
@@ -11380,7 +11376,6 @@
         <w:rPr>
           <w:noProof/>
         </w:rPr>
-        <w:lastRenderedPageBreak/>
         <w:drawing>
           <wp:inline distT="0" distB="0" distL="0" distR="0" wp14:anchorId="41D23909" wp14:editId="59978EF8">
             <wp:extent cx="5892800" cy="1790700"/>
@@ -11420,14 +11415,15 @@
     </w:p>
     <w:p>
       <w:r>
+        <w:lastRenderedPageBreak/>
         <w:t xml:space="preserve">The Permission </w:t>
       </w:r>
-      <w:del w:id="676" w:author="Greg Landry" w:date="2018-05-29T12:59:00Z">
+      <w:del w:id="680" w:author="Greg Landry" w:date="2018-05-29T12:59:00Z">
         <w:r>
           <w:delText xml:space="preserve">are </w:delText>
         </w:r>
       </w:del>
-      <w:ins w:id="677" w:author="Greg Landry" w:date="2018-05-29T12:59:00Z">
+      <w:ins w:id="681" w:author="Greg Landry" w:date="2018-05-29T12:59:00Z">
         <w:r>
           <w:t xml:space="preserve">field is </w:t>
         </w:r>
@@ -11435,7 +11431,7 @@
       <w:r>
         <w:t>just a bit mask that sets the Permission of an Attribute (remember Permission</w:t>
       </w:r>
-      <w:ins w:id="678" w:author="Greg Landry" w:date="2018-05-29T13:00:00Z">
+      <w:ins w:id="682" w:author="Greg Landry" w:date="2018-05-29T13:00:00Z">
         <w:r>
           <w:t>s</w:t>
         </w:r>
@@ -11443,7 +11439,7 @@
       <w:r>
         <w:t xml:space="preserve"> are on a per Attribute basis and Properties are on a per Characteristic basis).  They are also defined in wiced_bt_gatt.h</w:t>
       </w:r>
-      <w:ins w:id="679" w:author="Greg Landry" w:date="2018-05-29T13:00:00Z">
+      <w:ins w:id="683" w:author="Greg Landry" w:date="2018-05-29T13:00:00Z">
         <w:r>
           <w:t>.</w:t>
         </w:r>
@@ -11452,7 +11448,7 @@
     <w:p>
       <w:pPr>
         <w:rPr>
-          <w:del w:id="680" w:author="Greg Landry" w:date="2018-05-29T13:00:00Z"/>
+          <w:del w:id="684" w:author="Greg Landry" w:date="2018-05-29T13:00:00Z"/>
         </w:rPr>
       </w:pPr>
       <w:r>
@@ -11501,17 +11497,17 @@
       <w:pPr>
         <w:pStyle w:val="Heading2"/>
       </w:pPr>
-      <w:bookmarkStart w:id="681" w:name="_Toc515352459"/>
+      <w:bookmarkStart w:id="685" w:name="_Toc515352459"/>
       <w:r>
         <w:t>gatt_db_ext_attr_tbl</w:t>
       </w:r>
-      <w:bookmarkEnd w:id="681"/>
+      <w:bookmarkEnd w:id="685"/>
     </w:p>
     <w:p>
       <w:r>
         <w:t>The gatt_database array does not contain the actual value</w:t>
       </w:r>
-      <w:ins w:id="682" w:author="Greg Landry" w:date="2018-05-29T13:02:00Z">
+      <w:ins w:id="686" w:author="Greg Landry" w:date="2018-05-29T13:02:00Z">
         <w:r>
           <w:t>s</w:t>
         </w:r>
@@ -11519,7 +11515,7 @@
       <w:r>
         <w:t xml:space="preserve"> of Attributes.  To find the </w:t>
       </w:r>
-      <w:del w:id="683" w:author="Greg Landry" w:date="2018-05-29T13:02:00Z">
+      <w:del w:id="687" w:author="Greg Landry" w:date="2018-05-29T13:02:00Z">
         <w:r>
           <w:delText xml:space="preserve">actual </w:delText>
         </w:r>
@@ -11533,12 +11529,12 @@
       <w:r>
         <w:t xml:space="preserve">.  Each structure contains a handle, a max </w:t>
       </w:r>
-      <w:ins w:id="684" w:author="Greg Landry" w:date="2018-05-29T13:03:00Z">
+      <w:ins w:id="688" w:author="Greg Landry" w:date="2018-05-29T13:03:00Z">
         <w:r>
           <w:t xml:space="preserve">length, </w:t>
         </w:r>
       </w:ins>
-      <w:del w:id="685" w:author="Greg Landry" w:date="2018-05-29T13:03:00Z">
+      <w:del w:id="689" w:author="Greg Landry" w:date="2018-05-29T13:03:00Z">
         <w:r>
           <w:delText xml:space="preserve">and </w:delText>
         </w:r>
@@ -11546,7 +11542,7 @@
       <w:r>
         <w:t>actual length and a pointer to the</w:t>
       </w:r>
-      <w:del w:id="686" w:author="Greg Landry" w:date="2018-05-29T13:03:00Z">
+      <w:del w:id="690" w:author="Greg Landry" w:date="2018-05-29T13:03:00Z">
         <w:r>
           <w:delText xml:space="preserve"> actual</w:delText>
         </w:r>
@@ -11598,7 +11594,7 @@
       </w:r>
     </w:p>
     <w:p>
-      <w:del w:id="687" w:author="Greg Landry" w:date="2018-05-29T13:03:00Z">
+      <w:del w:id="691" w:author="Greg Landry" w:date="2018-05-29T13:03:00Z">
         <w:r>
           <w:delText xml:space="preserve">The </w:delText>
         </w:r>
@@ -11606,7 +11602,7 @@
       <w:r>
         <w:t>WICED Bluetooth Designer will create this array for you automatically</w:t>
       </w:r>
-      <w:ins w:id="688" w:author="Greg Landry" w:date="2018-05-29T13:03:00Z">
+      <w:ins w:id="692" w:author="Greg Landry" w:date="2018-05-29T13:03:00Z">
         <w:r>
           <w:t xml:space="preserve"> in &lt;apname&gt;.c</w:t>
         </w:r>
@@ -11620,7 +11616,6 @@
         <w:rPr>
           <w:noProof/>
         </w:rPr>
-        <w:lastRenderedPageBreak/>
         <w:drawing>
           <wp:inline distT="0" distB="0" distL="0" distR="0" wp14:anchorId="31125925" wp14:editId="4604F196">
             <wp:extent cx="5943600" cy="1105535"/>
@@ -11662,7 +11657,7 @@
       </w:r>
     </w:p>
     <w:p>
-      <w:del w:id="689" w:author="Greg Landry" w:date="2018-05-29T13:03:00Z">
+      <w:del w:id="693" w:author="Greg Landry" w:date="2018-05-29T13:03:00Z">
         <w:r>
           <w:delText xml:space="preserve">The </w:delText>
         </w:r>
@@ -11670,7 +11665,7 @@
       <w:r>
         <w:t xml:space="preserve">API functions will </w:t>
       </w:r>
-      <w:ins w:id="690" w:author="Greg Landry" w:date="2018-05-29T13:03:00Z">
+      <w:ins w:id="694" w:author="Greg Landry" w:date="2018-05-29T13:03:00Z">
         <w:r>
           <w:t xml:space="preserve">be created by WICED Bluetooth Designer to </w:t>
         </w:r>
@@ -11678,12 +11673,12 @@
       <w:r>
         <w:t xml:space="preserve">help you search through this array to find </w:t>
       </w:r>
-      <w:ins w:id="691" w:author="Greg Landry" w:date="2018-05-29T13:03:00Z">
+      <w:ins w:id="695" w:author="Greg Landry" w:date="2018-05-29T13:03:00Z">
         <w:r>
           <w:t>the</w:t>
         </w:r>
       </w:ins>
-      <w:del w:id="692" w:author="Greg Landry" w:date="2018-05-29T13:03:00Z">
+      <w:del w:id="696" w:author="Greg Landry" w:date="2018-05-29T13:03:00Z">
         <w:r>
           <w:delText>a</w:delText>
         </w:r>
@@ -11691,7 +11686,7 @@
       <w:r>
         <w:t xml:space="preserve"> pointer to the </w:t>
       </w:r>
-      <w:del w:id="693" w:author="Greg Landry" w:date="2018-05-29T13:03:00Z">
+      <w:del w:id="697" w:author="Greg Landry" w:date="2018-05-29T13:03:00Z">
         <w:r>
           <w:delText xml:space="preserve">actual </w:delText>
         </w:r>
@@ -11704,8 +11699,9 @@
       <w:pPr>
         <w:pStyle w:val="Heading2"/>
       </w:pPr>
-      <w:bookmarkStart w:id="694" w:name="_Toc515352460"/>
-      <w:r>
+      <w:bookmarkStart w:id="698" w:name="_Toc515352460"/>
+      <w:r>
+        <w:lastRenderedPageBreak/>
         <w:t xml:space="preserve">uint8_t </w:t>
       </w:r>
       <w:r>
@@ -11720,10 +11716,10 @@
       <w:r>
         <w:t>alues</w:t>
       </w:r>
-      <w:bookmarkEnd w:id="694"/>
-    </w:p>
-    <w:p>
-      <w:del w:id="695" w:author="Greg Landry" w:date="2018-05-29T13:04:00Z">
+      <w:bookmarkEnd w:id="698"/>
+    </w:p>
+    <w:p>
+      <w:del w:id="699" w:author="Greg Landry" w:date="2018-05-29T13:04:00Z">
         <w:r>
           <w:delText xml:space="preserve">The </w:delText>
         </w:r>
@@ -11737,7 +11733,7 @@
       <w:r>
         <w:t xml:space="preserve"> array of uint8_t to hold the value of writable/readable Attributes.  You will find these values in a section of the code </w:t>
       </w:r>
-      <w:ins w:id="696" w:author="Greg Landry" w:date="2018-05-29T13:04:00Z">
+      <w:ins w:id="700" w:author="Greg Landry" w:date="2018-05-29T13:04:00Z">
         <w:r>
           <w:t xml:space="preserve">in &lt;appname&gt;.c </w:t>
         </w:r>
@@ -11775,7 +11771,7 @@
         <w:rPr>
           <w:rStyle w:val="CommentReference"/>
         </w:rPr>
-        <w:commentReference w:id="697"/>
+        <w:commentReference w:id="701"/>
       </w:r>
       <w:r>
         <w:rPr>
@@ -12094,25 +12090,25 @@
       <w:pPr>
         <w:pStyle w:val="Heading2"/>
       </w:pPr>
-      <w:bookmarkStart w:id="698" w:name="_Toc515352461"/>
+      <w:bookmarkStart w:id="702" w:name="_Toc515352461"/>
       <w:r>
         <w:t xml:space="preserve">The </w:t>
       </w:r>
       <w:r>
         <w:t>Application Programming Interface</w:t>
       </w:r>
-      <w:bookmarkEnd w:id="698"/>
+      <w:bookmarkEnd w:id="702"/>
     </w:p>
     <w:p>
       <w:r>
         <w:t xml:space="preserve">There are two functions which make up the interface to </w:t>
       </w:r>
-      <w:del w:id="699" w:author="Greg Landry" w:date="2018-05-29T13:05:00Z">
+      <w:del w:id="703" w:author="Greg Landry" w:date="2018-05-29T13:05:00Z">
         <w:r>
           <w:delText xml:space="preserve">your </w:delText>
         </w:r>
       </w:del>
-      <w:ins w:id="700" w:author="Greg Landry" w:date="2018-05-29T13:05:00Z">
+      <w:ins w:id="704" w:author="Greg Landry" w:date="2018-05-29T13:05:00Z">
         <w:r>
           <w:t xml:space="preserve">the </w:t>
         </w:r>
@@ -12120,7 +12116,7 @@
       <w:r>
         <w:t xml:space="preserve">GATT Database, </w:t>
       </w:r>
-      <w:ins w:id="701" w:author="Greg Landry" w:date="2018-05-29T13:05:00Z">
+      <w:ins w:id="705" w:author="Greg Landry" w:date="2018-05-29T13:05:00Z">
         <w:r>
           <w:t>&lt;appname&gt;</w:t>
         </w:r>
@@ -12131,7 +12127,7 @@
       <w:r>
         <w:t xml:space="preserve">get_value and </w:t>
       </w:r>
-      <w:ins w:id="702" w:author="Greg Landry" w:date="2018-05-29T13:05:00Z">
+      <w:ins w:id="706" w:author="Greg Landry" w:date="2018-05-29T13:05:00Z">
         <w:r>
           <w:t>&lt;appname&gt;</w:t>
         </w:r>
@@ -12145,7 +12141,7 @@
       <w:r>
         <w:t>ue</w:t>
       </w:r>
-      <w:del w:id="703" w:author="Greg Landry" w:date="2018-05-29T13:05:00Z">
+      <w:del w:id="707" w:author="Greg Landry" w:date="2018-05-29T13:05:00Z">
         <w:r>
           <w:delText xml:space="preserve"> (the function names</w:delText>
         </w:r>
@@ -12171,12 +12167,12 @@
       <w:r>
         <w:t xml:space="preserve">  Here are the function prototypes from </w:t>
       </w:r>
-      <w:del w:id="704" w:author="Greg Landry" w:date="2018-05-29T13:05:00Z">
+      <w:del w:id="708" w:author="Greg Landry" w:date="2018-05-29T13:05:00Z">
         <w:r>
           <w:delText xml:space="preserve">my </w:delText>
         </w:r>
       </w:del>
-      <w:ins w:id="705" w:author="Greg Landry" w:date="2018-05-29T13:05:00Z">
+      <w:ins w:id="709" w:author="Greg Landry" w:date="2018-05-29T13:05:00Z">
         <w:r>
           <w:t xml:space="preserve">the </w:t>
         </w:r>
@@ -12184,12 +12180,12 @@
       <w:r>
         <w:t>“</w:t>
       </w:r>
-      <w:del w:id="706" w:author="Greg Landry" w:date="2018-05-29T13:05:00Z">
+      <w:del w:id="710" w:author="Greg Landry" w:date="2018-05-29T13:05:00Z">
         <w:r>
           <w:delText>testwbt</w:delText>
         </w:r>
       </w:del>
-      <w:ins w:id="707" w:author="Greg Landry" w:date="2018-05-29T13:05:00Z">
+      <w:ins w:id="711" w:author="Greg Landry" w:date="2018-05-29T13:05:00Z">
         <w:r>
           <w:t>WicedLED</w:t>
         </w:r>
@@ -12202,12 +12198,12 @@
       <w:r>
         <w:t xml:space="preserve">wiced_bt_gatt_status_t </w:t>
       </w:r>
-      <w:del w:id="708" w:author="Greg Landry" w:date="2018-05-29T13:06:00Z">
+      <w:del w:id="712" w:author="Greg Landry" w:date="2018-05-29T13:06:00Z">
         <w:r>
           <w:delText>testwbt</w:delText>
         </w:r>
       </w:del>
-      <w:ins w:id="709" w:author="Greg Landry" w:date="2018-05-29T13:06:00Z">
+      <w:ins w:id="713" w:author="Greg Landry" w:date="2018-05-29T13:06:00Z">
         <w:r>
           <w:t>wicedled</w:t>
         </w:r>
@@ -12220,12 +12216,12 @@
       <w:r>
         <w:t xml:space="preserve">wiced_bt_gatt_status_t </w:t>
       </w:r>
-      <w:ins w:id="710" w:author="Greg Landry" w:date="2018-05-29T13:06:00Z">
+      <w:ins w:id="714" w:author="Greg Landry" w:date="2018-05-29T13:06:00Z">
         <w:r>
           <w:t>wicedled</w:t>
         </w:r>
       </w:ins>
-      <w:del w:id="711" w:author="Greg Landry" w:date="2018-05-29T13:06:00Z">
+      <w:del w:id="715" w:author="Greg Landry" w:date="2018-05-29T13:06:00Z">
         <w:r>
           <w:delText>testwbt</w:delText>
         </w:r>
@@ -12238,7 +12234,7 @@
       <w:r>
         <w:t xml:space="preserve">These </w:t>
       </w:r>
-      <w:del w:id="712" w:author="Greg Landry" w:date="2018-05-29T13:06:00Z">
+      <w:del w:id="716" w:author="Greg Landry" w:date="2018-05-29T13:06:00Z">
         <w:r>
           <w:delText xml:space="preserve">two </w:delText>
         </w:r>
@@ -12255,7 +12251,7 @@
       <w:r>
         <w:t>parameters</w:t>
       </w:r>
-      <w:ins w:id="713" w:author="Greg Landry" w:date="2018-05-29T13:06:00Z">
+      <w:ins w:id="717" w:author="Greg Landry" w:date="2018-05-29T13:06:00Z">
         <w:r>
           <w:t>:</w:t>
         </w:r>
@@ -12296,7 +12292,7 @@
       <w:r>
         <w:t xml:space="preserve"> – The device supports multiple connections, but </w:t>
       </w:r>
-      <w:del w:id="714" w:author="Greg Landry" w:date="2018-05-29T13:06:00Z">
+      <w:del w:id="718" w:author="Greg Landry" w:date="2018-05-29T13:06:00Z">
         <w:r>
           <w:delText xml:space="preserve">the </w:delText>
         </w:r>
@@ -12314,7 +12310,6 @@
         </w:numPr>
       </w:pPr>
       <w:r>
-        <w:lastRenderedPageBreak/>
         <w:t>uint8_t *</w:t>
       </w:r>
       <w:r>
@@ -12329,7 +12324,7 @@
       <w:r>
         <w:t xml:space="preserve"> pointer to the data.  For a write, </w:t>
       </w:r>
-      <w:del w:id="715" w:author="Greg Landry" w:date="2018-05-29T13:10:00Z">
+      <w:del w:id="719" w:author="Greg Landry" w:date="2018-05-29T13:10:00Z">
         <w:r>
           <w:delText xml:space="preserve">you should copy </w:delText>
         </w:r>
@@ -12337,17 +12332,17 @@
       <w:r>
         <w:t xml:space="preserve">this </w:t>
       </w:r>
-      <w:ins w:id="716" w:author="Greg Landry" w:date="2018-05-29T13:10:00Z">
+      <w:ins w:id="720" w:author="Greg Landry" w:date="2018-05-29T13:10:00Z">
         <w:r>
           <w:t xml:space="preserve">is </w:t>
         </w:r>
       </w:ins>
-      <w:ins w:id="717" w:author="Greg Landry" w:date="2018-05-29T13:11:00Z">
+      <w:ins w:id="721" w:author="Greg Landry" w:date="2018-05-29T13:11:00Z">
         <w:r>
           <w:t xml:space="preserve">a pointer to </w:t>
         </w:r>
       </w:ins>
-      <w:ins w:id="718" w:author="Greg Landry" w:date="2018-05-29T13:10:00Z">
+      <w:ins w:id="722" w:author="Greg Landry" w:date="2018-05-29T13:10:00Z">
         <w:r>
           <w:t xml:space="preserve">the </w:t>
         </w:r>
@@ -12355,7 +12350,7 @@
       <w:r>
         <w:t xml:space="preserve">data </w:t>
       </w:r>
-      <w:ins w:id="719" w:author="Greg Landry" w:date="2018-05-29T13:10:00Z">
+      <w:ins w:id="723" w:author="Greg Landry" w:date="2018-05-29T13:10:00Z">
         <w:r>
           <w:t xml:space="preserve">that is copied </w:t>
         </w:r>
@@ -12363,12 +12358,12 @@
       <w:r>
         <w:t xml:space="preserve">into </w:t>
       </w:r>
-      <w:del w:id="720" w:author="Greg Landry" w:date="2018-05-29T13:10:00Z">
+      <w:del w:id="724" w:author="Greg Landry" w:date="2018-05-29T13:10:00Z">
         <w:r>
           <w:delText>your value</w:delText>
         </w:r>
       </w:del>
-      <w:ins w:id="721" w:author="Greg Landry" w:date="2018-05-29T13:10:00Z">
+      <w:ins w:id="725" w:author="Greg Landry" w:date="2018-05-29T13:10:00Z">
         <w:r>
           <w:t>the database</w:t>
         </w:r>
@@ -12376,17 +12371,17 @@
       <w:r>
         <w:t xml:space="preserve">, for a read </w:t>
       </w:r>
-      <w:del w:id="722" w:author="Greg Landry" w:date="2018-05-29T13:10:00Z">
+      <w:del w:id="726" w:author="Greg Landry" w:date="2018-05-29T13:10:00Z">
         <w:r>
           <w:delText>you should copy y</w:delText>
         </w:r>
       </w:del>
-      <w:ins w:id="723" w:author="Greg Landry" w:date="2018-05-29T13:10:00Z">
+      <w:ins w:id="727" w:author="Greg Landry" w:date="2018-05-29T13:10:00Z">
         <w:r>
           <w:t xml:space="preserve">this is a pointer to a location where </w:t>
         </w:r>
       </w:ins>
-      <w:del w:id="724" w:author="Greg Landry" w:date="2018-05-29T13:10:00Z">
+      <w:del w:id="728" w:author="Greg Landry" w:date="2018-05-29T13:10:00Z">
         <w:r>
           <w:delText xml:space="preserve">our </w:delText>
         </w:r>
@@ -12394,12 +12389,12 @@
       <w:r>
         <w:t>data</w:t>
       </w:r>
-      <w:ins w:id="725" w:author="Greg Landry" w:date="2018-05-29T13:10:00Z">
+      <w:ins w:id="729" w:author="Greg Landry" w:date="2018-05-29T13:10:00Z">
         <w:r>
           <w:t xml:space="preserve"> that will be sent to the Client is copied from the database.</w:t>
         </w:r>
       </w:ins>
-      <w:del w:id="726" w:author="Greg Landry" w:date="2018-05-29T13:10:00Z">
+      <w:del w:id="730" w:author="Greg Landry" w:date="2018-05-29T13:10:00Z">
         <w:r>
           <w:delText xml:space="preserve"> into the location pointed to by this pointer</w:delText>
         </w:r>
@@ -12437,12 +12432,12 @@
       <w:r>
         <w:t xml:space="preserve"> – When a read occurs you need to tell the calling function how many bytes you are returning.</w:t>
       </w:r>
-      <w:ins w:id="727" w:author="Greg Landry" w:date="2018-05-29T13:09:00Z">
+      <w:ins w:id="731" w:author="Greg Landry" w:date="2018-05-29T13:09:00Z">
         <w:r>
           <w:t xml:space="preserve"> For example,</w:t>
         </w:r>
       </w:ins>
-      <w:del w:id="728" w:author="Greg Landry" w:date="2018-05-29T13:09:00Z">
+      <w:del w:id="732" w:author="Greg Landry" w:date="2018-05-29T13:09:00Z">
         <w:r>
           <w:delText>.. e.g</w:delText>
         </w:r>
@@ -12450,7 +12445,7 @@
       <w:r>
         <w:t xml:space="preserve"> *p_len = 23; // returning 23 bytes</w:t>
       </w:r>
-      <w:ins w:id="729" w:author="Greg Landry" w:date="2018-05-29T13:09:00Z">
+      <w:ins w:id="733" w:author="Greg Landry" w:date="2018-05-29T13:09:00Z">
         <w:r>
           <w:t>.</w:t>
         </w:r>
@@ -12467,7 +12462,7 @@
       <w:r>
         <w:t xml:space="preserve">(write) uint16_t len – For </w:t>
       </w:r>
-      <w:ins w:id="730" w:author="Greg Landry" w:date="2018-05-29T13:09:00Z">
+      <w:ins w:id="734" w:author="Greg Landry" w:date="2018-05-29T13:09:00Z">
         <w:r>
           <w:t xml:space="preserve">a </w:t>
         </w:r>
@@ -12475,7 +12470,7 @@
       <w:r>
         <w:t>write, you will be told how many bytes got written to you</w:t>
       </w:r>
-      <w:ins w:id="731" w:author="Greg Landry" w:date="2018-05-29T13:09:00Z">
+      <w:ins w:id="735" w:author="Greg Landry" w:date="2018-05-29T13:09:00Z">
         <w:r>
           <w:t>.</w:t>
         </w:r>
@@ -12491,12 +12486,12 @@
       <w:r>
         <w:t xml:space="preserve">functions loop through the GATT Database and look for an attribute handle that matches the input parameter.  It then memcpy’s the data into the right place, either saving it in the </w:t>
       </w:r>
-      <w:del w:id="732" w:author="Greg Landry" w:date="2018-05-29T13:12:00Z">
+      <w:del w:id="736" w:author="Greg Landry" w:date="2018-05-29T13:12:00Z">
         <w:r>
           <w:delText>value</w:delText>
         </w:r>
       </w:del>
-      <w:ins w:id="733" w:author="Greg Landry" w:date="2018-05-29T13:12:00Z">
+      <w:ins w:id="737" w:author="Greg Landry" w:date="2018-05-29T13:12:00Z">
         <w:r>
           <w:t>database</w:t>
         </w:r>
@@ -12504,7 +12499,7 @@
       <w:r>
         <w:t xml:space="preserve">, or writing into the buffer for the </w:t>
       </w:r>
-      <w:del w:id="734" w:author="Greg Landry" w:date="2018-05-30T11:55:00Z">
+      <w:del w:id="738" w:author="Greg Landry" w:date="2018-05-30T11:55:00Z">
         <w:r>
           <w:delText xml:space="preserve">WICED BT </w:delText>
         </w:r>
@@ -12515,14 +12510,15 @@
     </w:p>
     <w:p>
       <w:r>
+        <w:lastRenderedPageBreak/>
         <w:t xml:space="preserve">Both functions have a switch where you might put in custom code to do something based on </w:t>
       </w:r>
-      <w:del w:id="735" w:author="Greg Landry" w:date="2018-05-29T13:12:00Z">
+      <w:del w:id="739" w:author="Greg Landry" w:date="2018-05-29T13:12:00Z">
         <w:r>
           <w:delText xml:space="preserve">which </w:delText>
         </w:r>
       </w:del>
-      <w:ins w:id="736" w:author="Greg Landry" w:date="2018-05-29T13:12:00Z">
+      <w:ins w:id="740" w:author="Greg Landry" w:date="2018-05-29T13:12:00Z">
         <w:r>
           <w:t xml:space="preserve">the </w:t>
         </w:r>
@@ -12537,13 +12533,13 @@
     <w:p>
       <w:pPr>
         <w:rPr>
-          <w:del w:id="737" w:author="Greg Landry" w:date="2018-05-29T13:12:00Z"/>
+          <w:del w:id="741" w:author="Greg Landry" w:date="2018-05-29T13:12:00Z"/>
         </w:rPr>
       </w:pPr>
       <w:r>
         <w:t xml:space="preserve">You are supposed to return a wiced_bt_gatt_status_t which will tell the </w:t>
       </w:r>
-      <w:del w:id="738" w:author="Greg Landry" w:date="2018-05-30T11:55:00Z">
+      <w:del w:id="742" w:author="Greg Landry" w:date="2018-05-30T11:55:00Z">
         <w:r>
           <w:delText xml:space="preserve">BT </w:delText>
         </w:r>
@@ -12567,7 +12563,7 @@
     <w:p>
       <w:pPr>
         <w:rPr>
-          <w:ins w:id="739" w:author="Greg Landry" w:date="2018-05-29T12:45:00Z"/>
+          <w:ins w:id="743" w:author="Greg Landry" w:date="2018-05-29T12:45:00Z"/>
           <w:rFonts w:eastAsia="Times New Roman"/>
           <w:b/>
           <w:bCs/>
@@ -12576,12 +12572,12 @@
           <w:szCs w:val="28"/>
         </w:rPr>
       </w:pPr>
-      <w:bookmarkStart w:id="740" w:name="_Toc515352462"/>
-    </w:p>
-    <w:p>
-      <w:pPr>
-        <w:rPr>
-          <w:del w:id="741" w:author="Greg Landry" w:date="2018-05-30T12:06:00Z"/>
+      <w:bookmarkStart w:id="744" w:name="_Toc515352462"/>
+    </w:p>
+    <w:p>
+      <w:pPr>
+        <w:rPr>
+          <w:del w:id="745" w:author="Greg Landry" w:date="2018-05-30T12:06:00Z"/>
           <w:rFonts w:eastAsia="Times New Roman"/>
           <w:b/>
           <w:bCs/>
@@ -12590,19 +12586,18 @@
           <w:szCs w:val="28"/>
         </w:rPr>
       </w:pPr>
-      <w:ins w:id="742" w:author="Greg Landry" w:date="2018-05-29T13:12:00Z">
+      <w:ins w:id="746" w:author="Greg Landry" w:date="2018-05-29T13:12:00Z">
         <w:r>
           <w:br w:type="page"/>
         </w:r>
       </w:ins>
-      <w:bookmarkEnd w:id="740"/>
+      <w:bookmarkEnd w:id="744"/>
     </w:p>
     <w:p>
       <w:pPr>
         <w:pStyle w:val="Heading1"/>
       </w:pPr>
       <w:r>
-        <w:lastRenderedPageBreak/>
         <w:t>Exercises</w:t>
       </w:r>
     </w:p>
@@ -13425,10 +13420,7 @@
         </w:numPr>
       </w:pPr>
       <w:r>
-        <w:t xml:space="preserve">Hint: you must have a CY5577 CySmart BLE </w:t>
-      </w:r>
-      <w:r>
-        <w:t>USB dongle connected to your PC to run CySmart.</w:t>
+        <w:t>Hint: you must have a CY5577 CySmart BLE USB dongle connected to your PC to run CySmart.</w:t>
       </w:r>
     </w:p>
     <w:p>
@@ -13477,7 +13469,7 @@
           <w:highlight w:val="lightGray"/>
         </w:rPr>
       </w:pPr>
-      <w:bookmarkStart w:id="743" w:name="_Toc514769084"/>
+      <w:bookmarkStart w:id="747" w:name="_Toc514769084"/>
       <w:r>
         <w:rPr>
           <w:highlight w:val="lightGray"/>
@@ -13493,7 +13485,7 @@
         <w:lastRenderedPageBreak/>
         <w:t>Connect using BLE</w:t>
       </w:r>
-      <w:bookmarkEnd w:id="743"/>
+      <w:bookmarkEnd w:id="747"/>
     </w:p>
     <w:p>
       <w:r>
@@ -14570,7 +14562,7 @@
           <w:color w:val="FF0000"/>
         </w:rPr>
       </w:pPr>
-      <w:commentRangeStart w:id="744"/>
+      <w:commentRangeStart w:id="748"/>
       <w:r>
         <w:rPr>
           <w:color w:val="FF0000"/>
@@ -14655,12 +14647,12 @@
         </w:rPr>
         <w:t xml:space="preserve"> to find where to re-start advertisements.</w:t>
       </w:r>
-      <w:commentRangeEnd w:id="744"/>
+      <w:commentRangeEnd w:id="748"/>
       <w:r>
         <w:rPr>
           <w:rStyle w:val="CommentReference"/>
         </w:rPr>
-        <w:commentReference w:id="744"/>
+        <w:commentReference w:id="748"/>
       </w:r>
     </w:p>
     <w:p>
@@ -14956,19 +14948,19 @@
       <w:r>
         <w:t xml:space="preserve">In the makefile, </w:t>
       </w:r>
-      <w:commentRangeStart w:id="745"/>
+      <w:commentRangeStart w:id="749"/>
       <w:r>
         <w:rPr>
           <w:color w:val="FF0000"/>
         </w:rPr>
         <w:t xml:space="preserve">comment out the HCI_TRACE_OVER_TRANSPORT </w:t>
       </w:r>
-      <w:commentRangeEnd w:id="745"/>
+      <w:commentRangeEnd w:id="749"/>
       <w:r>
         <w:rPr>
           <w:rStyle w:val="CommentReference"/>
         </w:rPr>
-        <w:commentReference w:id="745"/>
+        <w:commentReference w:id="749"/>
       </w:r>
       <w:r>
         <w:t xml:space="preserve">and in the main C file change the debug UART to </w:t>
@@ -15127,7 +15119,19 @@
         </w:numPr>
       </w:pPr>
       <w:r>
-        <w:t>Disconnect from the mobile CySmart app and start the PC CySmart app.</w:t>
+        <w:t xml:space="preserve">Hint: There is a CapSense widget in CySmart but it won't work because it depends on Notifications which we have not covered yet. </w:t>
+      </w:r>
+      <w:r>
+        <w:t>That</w:t>
+      </w:r>
+      <w:r>
+        <w:t xml:space="preserve"> will be added </w:t>
+      </w:r>
+      <w:r>
+        <w:t xml:space="preserve">to the project </w:t>
+      </w:r>
+      <w:r>
+        <w:t>in the next chatper.</w:t>
       </w:r>
     </w:p>
     <w:p>
@@ -15139,7 +15143,8 @@
         </w:numPr>
       </w:pPr>
       <w:r>
-        <w:t>Start scanning and then connect to your device.</w:t>
+        <w:lastRenderedPageBreak/>
+        <w:t>Disconnect from the mobile CySmart app and start the PC CySmart app.</w:t>
       </w:r>
     </w:p>
     <w:p>
@@ -15151,10 +15156,7 @@
         </w:numPr>
       </w:pPr>
       <w:r>
-        <w:t>Cli</w:t>
-      </w:r>
-      <w:r>
-        <w:t>ck on "Discover all Attributes".</w:t>
+        <w:t>Start scanning and then connect to your device.</w:t>
       </w:r>
     </w:p>
     <w:p>
@@ -15166,7 +15168,21 @@
         </w:numPr>
       </w:pPr>
       <w:r>
-        <w:lastRenderedPageBreak/>
+        <w:t>Cli</w:t>
+      </w:r>
+      <w:r>
+        <w:t>ck on "Discover all Attributes".</w:t>
+      </w:r>
+    </w:p>
+    <w:p>
+      <w:pPr>
+        <w:pStyle w:val="ListParagraph"/>
+        <w:numPr>
+          <w:ilvl w:val="0"/>
+          <w:numId w:val="23"/>
+        </w:numPr>
+      </w:pPr>
+      <w:r>
         <w:t>R</w:t>
       </w:r>
       <w:r>
@@ -15223,11 +15239,6 @@
         <w:t>tack event? Where is it registered?</w:t>
       </w:r>
     </w:p>
-    <w:p>
-      <w:pPr>
-        <w:pStyle w:val="ListParagraph"/>
-      </w:pPr>
-    </w:p>
     <w:p/>
     <w:p/>
     <w:p>
@@ -15242,11 +15253,6 @@
         <w:t>What function is called when there is a GATT database event? Where is it registered?</w:t>
       </w:r>
     </w:p>
-    <w:p>
-      <w:pPr>
-        <w:pStyle w:val="ListParagraph"/>
-      </w:pPr>
-    </w:p>
     <w:p/>
     <w:p/>
     <w:p>
@@ -15271,21 +15277,8 @@
         <w:pStyle w:val="ListParagraph"/>
       </w:pPr>
     </w:p>
-    <w:p>
-      <w:pPr>
-        <w:pStyle w:val="ListParagraph"/>
-      </w:pPr>
-    </w:p>
-    <w:p>
-      <w:pPr>
-        <w:pStyle w:val="ListParagraph"/>
-      </w:pPr>
-    </w:p>
-    <w:p>
-      <w:pPr>
-        <w:pStyle w:val="ListParagraph"/>
-      </w:pPr>
-    </w:p>
+    <w:p/>
+    <w:p/>
     <w:p/>
     <w:p/>
     <w:p/>
@@ -15342,7 +15335,7 @@
 
 <file path=word/comments.xml><?xml version="1.0" encoding="utf-8"?>
 <w:comments xmlns:wpc="http://schemas.microsoft.com/office/word/2010/wordprocessingCanvas" xmlns:cx="http://schemas.microsoft.com/office/drawing/2014/chartex" xmlns:cx1="http://schemas.microsoft.com/office/drawing/2015/9/8/chartex" xmlns:cx2="http://schemas.microsoft.com/office/drawing/2015/10/21/chartex" xmlns:cx3="http://schemas.microsoft.com/office/drawing/2016/5/9/chartex" xmlns:cx4="http://schemas.microsoft.com/office/drawing/2016/5/10/chartex" xmlns:cx5="http://schemas.microsoft.com/office/drawing/2016/5/11/chartex" xmlns:cx6="http://schemas.microsoft.com/office/drawing/2016/5/12/chartex" xmlns:cx7="http://schemas.microsoft.com/office/drawing/2016/5/13/chartex" xmlns:cx8="http://schemas.microsoft.com/office/drawing/2016/5/14/chartex" xmlns:mc="http://schemas.openxmlformats.org/markup-compatibility/2006" xmlns:aink="http://schemas.microsoft.com/office/drawing/2016/ink" xmlns:am3d="http://schemas.microsoft.com/office/drawing/2017/model3d" xmlns:o="urn:schemas-microsoft-com:office:office" xmlns:r="http://schemas.openxmlformats.org/officeDocument/2006/relationships" xmlns:m="http://schemas.openxmlformats.org/officeDocument/2006/math" xmlns:v="urn:schemas-microsoft-com:vml" xmlns:wp14="http://schemas.microsoft.com/office/word/2010/wordprocessingDrawing" xmlns:wp="http://schemas.openxmlformats.org/drawingml/2006/wordprocessingDrawing" xmlns:w10="urn:schemas-microsoft-com:office:word" xmlns:w="http://schemas.openxmlformats.org/wordprocessingml/2006/main" xmlns:w14="http://schemas.microsoft.com/office/word/2010/wordml" xmlns:w15="http://schemas.microsoft.com/office/word/2012/wordml" xmlns:w16cid="http://schemas.microsoft.com/office/word/2016/wordml/cid" xmlns:w16se="http://schemas.microsoft.com/office/word/2015/wordml/symex" xmlns:wpg="http://schemas.microsoft.com/office/word/2010/wordprocessingGroup" xmlns:wpi="http://schemas.microsoft.com/office/word/2010/wordprocessingInk" xmlns:wne="http://schemas.microsoft.com/office/word/2006/wordml" xmlns:wps="http://schemas.microsoft.com/office/word/2010/wordprocessingShape" mc:Ignorable="w14 w15 w16se w16cid wp14">
-  <w:comment w:id="697" w:author="Greg Landry" w:date="2018-05-29T13:05:00Z" w:initials="GL">
+  <w:comment w:id="701" w:author="Greg Landry" w:date="2018-05-29T13:05:00Z" w:initials="GL">
     <w:p>
       <w:pPr>
         <w:pStyle w:val="CommentText"/>
@@ -15358,7 +15351,7 @@
       </w:r>
     </w:p>
   </w:comment>
-  <w:comment w:id="744" w:author="Greg Landry" w:date="2018-05-30T13:56:00Z" w:initials="GL">
+  <w:comment w:id="748" w:author="Greg Landry" w:date="2018-05-30T13:56:00Z" w:initials="GL">
     <w:p>
       <w:pPr>
         <w:pStyle w:val="CommentText"/>
@@ -15374,7 +15367,7 @@
       </w:r>
     </w:p>
   </w:comment>
-  <w:comment w:id="745" w:author="Greg Landry" w:date="2018-05-30T13:44:00Z" w:initials="GL">
+  <w:comment w:id="749" w:author="Greg Landry" w:date="2018-05-30T13:44:00Z" w:initials="GL">
     <w:p>
       <w:pPr>
         <w:pStyle w:val="CommentText"/>
@@ -15437,6 +15430,7 @@
         <w:docPartUnique/>
       </w:docPartObj>
     </w:sdtPr>
+    <w:sdtEndPr/>
     <w:sdtContent>
       <w:sdt>
         <w:sdtPr>
@@ -15446,6 +15440,7 @@
             <w:docPartUnique/>
           </w:docPartObj>
         </w:sdtPr>
+        <w:sdtEndPr/>
         <w:sdtContent>
           <w:p>
             <w:pPr>
@@ -18980,7 +18975,7 @@
   <w:style w:type="paragraph" w:default="1" w:styleId="Normal">
     <w:name w:val="Normal"/>
     <w:qFormat/>
-    <w:rsid w:val="004E5C81"/>
+    <w:rsid w:val="0094390B"/>
   </w:style>
   <w:style w:type="paragraph" w:styleId="Heading1">
     <w:name w:val="heading 1"/>
@@ -19102,7 +19097,7 @@
     <w:uiPriority w:val="1"/>
     <w:semiHidden/>
     <w:unhideWhenUsed/>
-    <w:rsid w:val="004E5C81"/>
+    <w:rsid w:val="0094390B"/>
   </w:style>
   <w:style w:type="table" w:default="1" w:styleId="TableNormal">
     <w:name w:val="Normal Table"/>
@@ -19124,7 +19119,7 @@
     <w:uiPriority w:val="99"/>
     <w:semiHidden/>
     <w:unhideWhenUsed/>
-    <w:rsid w:val="004E5C81"/>
+    <w:rsid w:val="0094390B"/>
   </w:style>
   <w:style w:type="character" w:customStyle="1" w:styleId="Heading1Char">
     <w:name w:val="Heading 1 Char"/>
@@ -20008,7 +20003,7 @@
 </file>
 
 <file path=customXml/itemProps1.xml><?xml version="1.0" encoding="utf-8"?>
-<ds:datastoreItem xmlns:ds="http://schemas.openxmlformats.org/officeDocument/2006/customXml" ds:itemID="{D09C229C-CE57-4F2A-B7B1-0922DD3078B7}">
+<ds:datastoreItem xmlns:ds="http://schemas.openxmlformats.org/officeDocument/2006/customXml" ds:itemID="{2AD02BF7-2145-4744-B308-0EC818854310}">
   <ds:schemaRefs>
     <ds:schemaRef ds:uri="http://schemas.openxmlformats.org/officeDocument/2006/bibliography"/>
   </ds:schemaRefs>

</xml_diff>